<commit_message>
feat: Add srs, mfq, gars, refactor get_data
Signed-off-by: reinder.vosdewael@childmind.org <reinder.vosdewael@childmind.org>
</commit_message>
<xml_diff>
--- a/src/ctk_functions/data/pyrite_template.docx
+++ b/src/ctk_functions/data/pyrite_template.docx
@@ -1417,7 +1417,10 @@
     <w:name w:val="Grid Table 7 Colorful"/>
     <w:basedOn w:val="TableNormal"/>
     <w:uiPriority w:val="52"/>
-    <w:rsid w:val="00CF086D"/>
+    <w:rsid w:val="00C96EA0"/>
+    <w:pPr>
+      <w:jc w:val="center"/>
+    </w:pPr>
     <w:rPr>
       <w:color w:val="000000" w:themeColor="text1"/>
     </w:rPr>
@@ -1433,7 +1436,13 @@
         <w:insideV w:val="single" w:sz="4" w:space="0" w:color="666666" w:themeColor="text1" w:themeTint="99"/>
       </w:tblBorders>
     </w:tblPr>
+    <w:tcPr>
+      <w:vAlign w:val="center"/>
+    </w:tcPr>
     <w:tblStylePr w:type="firstRow">
+      <w:pPr>
+        <w:jc w:val="center"/>
+      </w:pPr>
       <w:rPr>
         <w:b/>
         <w:bCs/>
@@ -1448,6 +1457,7 @@
           <w:insideV w:val="nil"/>
         </w:tcBorders>
         <w:shd w:val="clear" w:color="auto" w:fill="FFFFFF" w:themeFill="background1"/>
+        <w:vAlign w:val="center"/>
       </w:tcPr>
     </w:tblStylePr>
     <w:tblStylePr w:type="lastRow">

</xml_diff>

<commit_message>
feat: Add page breaks and customizable column width
Signed-off-by: reinder.vosdewael@childmind.org <reinder.vosdewael@childmind.org>
</commit_message>
<xml_diff>
--- a/src/ctk_functions/data/pyrite_template.docx
+++ b/src/ctk_functions/data/pyrite_template.docx
@@ -267,7 +267,7 @@
                     <pic:cNvPicPr/>
                   </pic:nvPicPr>
                   <pic:blipFill>
-                    <a:blip r:embed="rId6" cstate="print">
+                    <a:blip r:embed="rId7" cstate="print">
                       <a:extLst>
                         <a:ext uri="{28A0092B-C50C-407E-A947-70E740481C1C}">
                           <a14:useLocalDpi xmlns:a14="http://schemas.microsoft.com/office/drawing/2010/main" val="0"/>
@@ -538,7 +538,6 @@
         <w:rPr>
           <w:rStyle w:val="Emphasis"/>
         </w:rPr>
-        <w:lastRenderedPageBreak/>
         <w:t>Reference:</w:t>
       </w:r>
       <w:r>
@@ -562,6 +561,7 @@
         <w:pStyle w:val="Heading2"/>
       </w:pPr>
       <w:r>
+        <w:lastRenderedPageBreak/>
         <w:t>Social Responsiveness Scale-2 (SRS-2)</w:t>
       </w:r>
     </w:p>
@@ -683,7 +683,15 @@
     </w:p>
     <w:p>
       <w:r>
-        <w:t>The WISC-V is a measure of general intellectual ability for children age 6 to 16 years. Seven subtests are used to calculate a Full Scale IQ, and ten subtests are used to calculate indices of verbal reasoning (VCI), non-verbal reasoning (VSI, FRI), working memory (WMI), and processing speed (PSI).</w:t>
+        <w:t xml:space="preserve">The WISC-V is a measure of general intellectual ability for children age 6 to 16 years. Seven subtests are used to calculate a </w:t>
+      </w:r>
+      <w:proofErr w:type="gramStart"/>
+      <w:r>
+        <w:t>Full Scale</w:t>
+      </w:r>
+      <w:proofErr w:type="gramEnd"/>
+      <w:r>
+        <w:t xml:space="preserve"> IQ, and ten subtests are used to calculate indices of verbal reasoning (VCI), non-verbal reasoning (VSI, FRI), working memory (WMI), and processing speed (PSI).</w:t>
       </w:r>
     </w:p>
     <w:p>
@@ -708,24 +716,19 @@
     <w:p>
       <w:pPr>
         <w:pStyle w:val="Heading1"/>
+      </w:pPr>
+      <w:r>
         <w:rPr>
           <w:rStyle w:val="Emphasis"/>
           <w:i w:val="0"/>
           <w:iCs w:val="0"/>
         </w:rPr>
-      </w:pPr>
-      <w:r>
-        <w:rPr>
-          <w:rStyle w:val="Emphasis"/>
-          <w:i w:val="0"/>
-          <w:iCs w:val="0"/>
-        </w:rPr>
         <w:lastRenderedPageBreak/>
         <w:t>Results Appendix</w:t>
       </w:r>
     </w:p>
     <w:sectPr>
-      <w:headerReference w:type="default" r:id="rId7"/>
+      <w:headerReference w:type="default" r:id="rId8"/>
       <w:pgSz w:w="12240" w:h="15840"/>
       <w:pgMar w:top="1440" w:right="1440" w:bottom="1440" w:left="1440" w:header="720" w:footer="720" w:gutter="0"/>
       <w:cols w:space="720"/>
@@ -1183,13 +1186,13 @@
   <w:style w:type="paragraph" w:default="1" w:styleId="Normal">
     <w:name w:val="Normal"/>
     <w:qFormat/>
-    <w:rsid w:val="000A43E3"/>
+    <w:rsid w:val="00B803E3"/>
     <w:pPr>
       <w:spacing w:after="120"/>
     </w:pPr>
     <w:rPr>
       <w:rFonts w:ascii="Arial" w:hAnsi="Arial"/>
-      <w:sz w:val="22"/>
+      <w:sz w:val="21"/>
     </w:rPr>
   </w:style>
   <w:style w:type="paragraph" w:styleId="Heading1">
@@ -1417,7 +1420,7 @@
     <w:name w:val="Grid Table 7 Colorful"/>
     <w:basedOn w:val="TableNormal"/>
     <w:uiPriority w:val="52"/>
-    <w:rsid w:val="00C96EA0"/>
+    <w:rsid w:val="00961BBE"/>
     <w:pPr>
       <w:jc w:val="center"/>
     </w:pPr>
@@ -1491,8 +1494,9 @@
           <w:top w:val="nil"/>
           <w:left w:val="nil"/>
           <w:bottom w:val="nil"/>
-          <w:insideH w:val="nil"/>
-          <w:insideV w:val="nil"/>
+          <w:right w:val="nil"/>
+          <w:insideH w:val="single" w:sz="4" w:space="0" w:color="auto"/>
+          <w:insideV w:val="single" w:sz="4" w:space="0" w:color="auto"/>
         </w:tcBorders>
         <w:shd w:val="clear" w:color="auto" w:fill="FFFFFF" w:themeFill="background1"/>
       </w:tcPr>
@@ -1556,6 +1560,366 @@
         <w:tcBorders>
           <w:top w:val="single" w:sz="4" w:space="0" w:color="666666" w:themeColor="text1" w:themeTint="99"/>
         </w:tcBorders>
+      </w:tcPr>
+    </w:tblStylePr>
+  </w:style>
+  <w:style w:type="table" w:styleId="GridTable6Colorful">
+    <w:name w:val="Grid Table 6 Colorful"/>
+    <w:basedOn w:val="TableNormal"/>
+    <w:uiPriority w:val="51"/>
+    <w:rsid w:val="00961BBE"/>
+    <w:rPr>
+      <w:color w:val="000000" w:themeColor="text1"/>
+    </w:rPr>
+    <w:tblPr>
+      <w:tblStyleRowBandSize w:val="1"/>
+      <w:tblStyleColBandSize w:val="1"/>
+      <w:tblBorders>
+        <w:top w:val="single" w:sz="4" w:space="0" w:color="666666" w:themeColor="text1" w:themeTint="99"/>
+        <w:left w:val="single" w:sz="4" w:space="0" w:color="666666" w:themeColor="text1" w:themeTint="99"/>
+        <w:bottom w:val="single" w:sz="4" w:space="0" w:color="666666" w:themeColor="text1" w:themeTint="99"/>
+        <w:right w:val="single" w:sz="4" w:space="0" w:color="666666" w:themeColor="text1" w:themeTint="99"/>
+        <w:insideH w:val="single" w:sz="4" w:space="0" w:color="666666" w:themeColor="text1" w:themeTint="99"/>
+        <w:insideV w:val="single" w:sz="4" w:space="0" w:color="666666" w:themeColor="text1" w:themeTint="99"/>
+      </w:tblBorders>
+    </w:tblPr>
+    <w:tblStylePr w:type="firstRow">
+      <w:rPr>
+        <w:b/>
+        <w:bCs/>
+      </w:rPr>
+      <w:tblPr/>
+      <w:tcPr>
+        <w:tcBorders>
+          <w:bottom w:val="single" w:sz="12" w:space="0" w:color="666666" w:themeColor="text1" w:themeTint="99"/>
+        </w:tcBorders>
+      </w:tcPr>
+    </w:tblStylePr>
+    <w:tblStylePr w:type="lastRow">
+      <w:rPr>
+        <w:b/>
+        <w:bCs/>
+      </w:rPr>
+      <w:tblPr/>
+      <w:tcPr>
+        <w:tcBorders>
+          <w:top w:val="double" w:sz="4" w:space="0" w:color="666666" w:themeColor="text1" w:themeTint="99"/>
+        </w:tcBorders>
+      </w:tcPr>
+    </w:tblStylePr>
+    <w:tblStylePr w:type="firstCol">
+      <w:rPr>
+        <w:b/>
+        <w:bCs/>
+      </w:rPr>
+    </w:tblStylePr>
+    <w:tblStylePr w:type="lastCol">
+      <w:rPr>
+        <w:b/>
+        <w:bCs/>
+      </w:rPr>
+    </w:tblStylePr>
+    <w:tblStylePr w:type="band1Vert">
+      <w:tblPr/>
+      <w:tcPr>
+        <w:shd w:val="clear" w:color="auto" w:fill="CCCCCC" w:themeFill="text1" w:themeFillTint="33"/>
+      </w:tcPr>
+    </w:tblStylePr>
+    <w:tblStylePr w:type="band1Horz">
+      <w:tblPr/>
+      <w:tcPr>
+        <w:shd w:val="clear" w:color="auto" w:fill="CCCCCC" w:themeFill="text1" w:themeFillTint="33"/>
+      </w:tcPr>
+    </w:tblStylePr>
+  </w:style>
+  <w:style w:type="table" w:styleId="ListTable7Colorful">
+    <w:name w:val="List Table 7 Colorful"/>
+    <w:basedOn w:val="TableNormal"/>
+    <w:uiPriority w:val="52"/>
+    <w:rsid w:val="00961BBE"/>
+    <w:rPr>
+      <w:color w:val="000000" w:themeColor="text1"/>
+    </w:rPr>
+    <w:tblPr>
+      <w:tblStyleRowBandSize w:val="1"/>
+      <w:tblStyleColBandSize w:val="1"/>
+    </w:tblPr>
+    <w:tblStylePr w:type="firstRow">
+      <w:rPr>
+        <w:rFonts w:asciiTheme="majorHAnsi" w:eastAsiaTheme="majorEastAsia" w:hAnsiTheme="majorHAnsi" w:cstheme="majorBidi"/>
+        <w:i/>
+        <w:iCs/>
+        <w:sz w:val="26"/>
+      </w:rPr>
+      <w:tblPr/>
+      <w:tcPr>
+        <w:tcBorders>
+          <w:bottom w:val="single" w:sz="4" w:space="0" w:color="000000" w:themeColor="text1"/>
+        </w:tcBorders>
+        <w:shd w:val="clear" w:color="auto" w:fill="FFFFFF" w:themeFill="background1"/>
+      </w:tcPr>
+    </w:tblStylePr>
+    <w:tblStylePr w:type="lastRow">
+      <w:rPr>
+        <w:rFonts w:asciiTheme="majorHAnsi" w:eastAsiaTheme="majorEastAsia" w:hAnsiTheme="majorHAnsi" w:cstheme="majorBidi"/>
+        <w:i/>
+        <w:iCs/>
+        <w:sz w:val="26"/>
+      </w:rPr>
+      <w:tblPr/>
+      <w:tcPr>
+        <w:tcBorders>
+          <w:top w:val="single" w:sz="4" w:space="0" w:color="000000" w:themeColor="text1"/>
+        </w:tcBorders>
+        <w:shd w:val="clear" w:color="auto" w:fill="FFFFFF" w:themeFill="background1"/>
+      </w:tcPr>
+    </w:tblStylePr>
+    <w:tblStylePr w:type="firstCol">
+      <w:pPr>
+        <w:jc w:val="right"/>
+      </w:pPr>
+      <w:rPr>
+        <w:rFonts w:asciiTheme="majorHAnsi" w:eastAsiaTheme="majorEastAsia" w:hAnsiTheme="majorHAnsi" w:cstheme="majorBidi"/>
+        <w:i/>
+        <w:iCs/>
+        <w:sz w:val="26"/>
+      </w:rPr>
+      <w:tblPr/>
+      <w:tcPr>
+        <w:tcBorders>
+          <w:right w:val="single" w:sz="4" w:space="0" w:color="000000" w:themeColor="text1"/>
+        </w:tcBorders>
+        <w:shd w:val="clear" w:color="auto" w:fill="FFFFFF" w:themeFill="background1"/>
+      </w:tcPr>
+    </w:tblStylePr>
+    <w:tblStylePr w:type="lastCol">
+      <w:rPr>
+        <w:rFonts w:asciiTheme="majorHAnsi" w:eastAsiaTheme="majorEastAsia" w:hAnsiTheme="majorHAnsi" w:cstheme="majorBidi"/>
+        <w:i/>
+        <w:iCs/>
+        <w:sz w:val="26"/>
+      </w:rPr>
+      <w:tblPr/>
+      <w:tcPr>
+        <w:tcBorders>
+          <w:left w:val="single" w:sz="4" w:space="0" w:color="000000" w:themeColor="text1"/>
+        </w:tcBorders>
+        <w:shd w:val="clear" w:color="auto" w:fill="FFFFFF" w:themeFill="background1"/>
+      </w:tcPr>
+    </w:tblStylePr>
+    <w:tblStylePr w:type="band1Vert">
+      <w:tblPr/>
+      <w:tcPr>
+        <w:shd w:val="clear" w:color="auto" w:fill="CCCCCC" w:themeFill="text1" w:themeFillTint="33"/>
+      </w:tcPr>
+    </w:tblStylePr>
+    <w:tblStylePr w:type="band1Horz">
+      <w:tblPr/>
+      <w:tcPr>
+        <w:shd w:val="clear" w:color="auto" w:fill="CCCCCC" w:themeFill="text1" w:themeFillTint="33"/>
+      </w:tcPr>
+    </w:tblStylePr>
+    <w:tblStylePr w:type="neCell">
+      <w:tblPr/>
+      <w:tcPr>
+        <w:tcBorders>
+          <w:left w:val="nil"/>
+        </w:tcBorders>
+      </w:tcPr>
+    </w:tblStylePr>
+    <w:tblStylePr w:type="nwCell">
+      <w:tblPr/>
+      <w:tcPr>
+        <w:tcBorders>
+          <w:right w:val="nil"/>
+        </w:tcBorders>
+      </w:tcPr>
+    </w:tblStylePr>
+    <w:tblStylePr w:type="seCell">
+      <w:tblPr/>
+      <w:tcPr>
+        <w:tcBorders>
+          <w:left w:val="nil"/>
+        </w:tcBorders>
+      </w:tcPr>
+    </w:tblStylePr>
+    <w:tblStylePr w:type="swCell">
+      <w:tblPr/>
+      <w:tcPr>
+        <w:tcBorders>
+          <w:right w:val="nil"/>
+        </w:tcBorders>
+      </w:tcPr>
+    </w:tblStylePr>
+  </w:style>
+  <w:style w:type="table" w:styleId="ListTable7Colorful-Accent1">
+    <w:name w:val="List Table 7 Colorful Accent 1"/>
+    <w:basedOn w:val="TableNormal"/>
+    <w:uiPriority w:val="52"/>
+    <w:rsid w:val="00961BBE"/>
+    <w:rPr>
+      <w:color w:val="2F5496" w:themeColor="accent1" w:themeShade="BF"/>
+    </w:rPr>
+    <w:tblPr>
+      <w:tblStyleRowBandSize w:val="1"/>
+      <w:tblStyleColBandSize w:val="1"/>
+    </w:tblPr>
+    <w:tblStylePr w:type="firstRow">
+      <w:rPr>
+        <w:rFonts w:asciiTheme="majorHAnsi" w:eastAsiaTheme="majorEastAsia" w:hAnsiTheme="majorHAnsi" w:cstheme="majorBidi"/>
+        <w:i/>
+        <w:iCs/>
+        <w:sz w:val="26"/>
+      </w:rPr>
+      <w:tblPr/>
+      <w:tcPr>
+        <w:tcBorders>
+          <w:bottom w:val="single" w:sz="4" w:space="0" w:color="4472C4" w:themeColor="accent1"/>
+        </w:tcBorders>
+        <w:shd w:val="clear" w:color="auto" w:fill="FFFFFF" w:themeFill="background1"/>
+      </w:tcPr>
+    </w:tblStylePr>
+    <w:tblStylePr w:type="lastRow">
+      <w:rPr>
+        <w:rFonts w:asciiTheme="majorHAnsi" w:eastAsiaTheme="majorEastAsia" w:hAnsiTheme="majorHAnsi" w:cstheme="majorBidi"/>
+        <w:i/>
+        <w:iCs/>
+        <w:sz w:val="26"/>
+      </w:rPr>
+      <w:tblPr/>
+      <w:tcPr>
+        <w:tcBorders>
+          <w:top w:val="single" w:sz="4" w:space="0" w:color="4472C4" w:themeColor="accent1"/>
+        </w:tcBorders>
+        <w:shd w:val="clear" w:color="auto" w:fill="FFFFFF" w:themeFill="background1"/>
+      </w:tcPr>
+    </w:tblStylePr>
+    <w:tblStylePr w:type="firstCol">
+      <w:pPr>
+        <w:jc w:val="right"/>
+      </w:pPr>
+      <w:rPr>
+        <w:rFonts w:asciiTheme="majorHAnsi" w:eastAsiaTheme="majorEastAsia" w:hAnsiTheme="majorHAnsi" w:cstheme="majorBidi"/>
+        <w:i/>
+        <w:iCs/>
+        <w:sz w:val="26"/>
+      </w:rPr>
+      <w:tblPr/>
+      <w:tcPr>
+        <w:tcBorders>
+          <w:right w:val="single" w:sz="4" w:space="0" w:color="4472C4" w:themeColor="accent1"/>
+        </w:tcBorders>
+        <w:shd w:val="clear" w:color="auto" w:fill="FFFFFF" w:themeFill="background1"/>
+      </w:tcPr>
+    </w:tblStylePr>
+    <w:tblStylePr w:type="lastCol">
+      <w:rPr>
+        <w:rFonts w:asciiTheme="majorHAnsi" w:eastAsiaTheme="majorEastAsia" w:hAnsiTheme="majorHAnsi" w:cstheme="majorBidi"/>
+        <w:i/>
+        <w:iCs/>
+        <w:sz w:val="26"/>
+      </w:rPr>
+      <w:tblPr/>
+      <w:tcPr>
+        <w:tcBorders>
+          <w:left w:val="single" w:sz="4" w:space="0" w:color="4472C4" w:themeColor="accent1"/>
+        </w:tcBorders>
+        <w:shd w:val="clear" w:color="auto" w:fill="FFFFFF" w:themeFill="background1"/>
+      </w:tcPr>
+    </w:tblStylePr>
+    <w:tblStylePr w:type="band1Vert">
+      <w:tblPr/>
+      <w:tcPr>
+        <w:shd w:val="clear" w:color="auto" w:fill="D9E2F3" w:themeFill="accent1" w:themeFillTint="33"/>
+      </w:tcPr>
+    </w:tblStylePr>
+    <w:tblStylePr w:type="band1Horz">
+      <w:tblPr/>
+      <w:tcPr>
+        <w:shd w:val="clear" w:color="auto" w:fill="D9E2F3" w:themeFill="accent1" w:themeFillTint="33"/>
+      </w:tcPr>
+    </w:tblStylePr>
+    <w:tblStylePr w:type="neCell">
+      <w:tblPr/>
+      <w:tcPr>
+        <w:tcBorders>
+          <w:left w:val="nil"/>
+        </w:tcBorders>
+      </w:tcPr>
+    </w:tblStylePr>
+    <w:tblStylePr w:type="nwCell">
+      <w:tblPr/>
+      <w:tcPr>
+        <w:tcBorders>
+          <w:right w:val="nil"/>
+        </w:tcBorders>
+      </w:tcPr>
+    </w:tblStylePr>
+    <w:tblStylePr w:type="seCell">
+      <w:tblPr/>
+      <w:tcPr>
+        <w:tcBorders>
+          <w:left w:val="nil"/>
+        </w:tcBorders>
+      </w:tcPr>
+    </w:tblStylePr>
+    <w:tblStylePr w:type="swCell">
+      <w:tblPr/>
+      <w:tcPr>
+        <w:tcBorders>
+          <w:right w:val="nil"/>
+        </w:tcBorders>
+      </w:tcPr>
+    </w:tblStylePr>
+  </w:style>
+  <w:style w:type="table" w:styleId="ListTable2-Accent5">
+    <w:name w:val="List Table 2 Accent 5"/>
+    <w:basedOn w:val="TableNormal"/>
+    <w:uiPriority w:val="47"/>
+    <w:rsid w:val="00961BBE"/>
+    <w:tblPr>
+      <w:tblStyleRowBandSize w:val="1"/>
+      <w:tblStyleColBandSize w:val="1"/>
+      <w:tblBorders>
+        <w:top w:val="single" w:sz="4" w:space="0" w:color="9CC2E5" w:themeColor="accent5" w:themeTint="99"/>
+        <w:bottom w:val="single" w:sz="4" w:space="0" w:color="9CC2E5" w:themeColor="accent5" w:themeTint="99"/>
+        <w:insideH w:val="single" w:sz="4" w:space="0" w:color="9CC2E5" w:themeColor="accent5" w:themeTint="99"/>
+      </w:tblBorders>
+    </w:tblPr>
+    <w:tblStylePr w:type="firstRow">
+      <w:rPr>
+        <w:b/>
+        <w:bCs/>
+      </w:rPr>
+    </w:tblStylePr>
+    <w:tblStylePr w:type="lastRow">
+      <w:rPr>
+        <w:b/>
+        <w:bCs/>
+      </w:rPr>
+    </w:tblStylePr>
+    <w:tblStylePr w:type="firstCol">
+      <w:rPr>
+        <w:b/>
+        <w:bCs/>
+      </w:rPr>
+    </w:tblStylePr>
+    <w:tblStylePr w:type="lastCol">
+      <w:rPr>
+        <w:b/>
+        <w:bCs/>
+      </w:rPr>
+    </w:tblStylePr>
+    <w:tblStylePr w:type="band1Vert">
+      <w:tblPr/>
+      <w:tcPr>
+        <w:shd w:val="clear" w:color="auto" w:fill="DEEAF6" w:themeFill="accent5" w:themeFillTint="33"/>
+      </w:tcPr>
+    </w:tblStylePr>
+    <w:tblStylePr w:type="band1Horz">
+      <w:tblPr/>
+      <w:tcPr>
+        <w:shd w:val="clear" w:color="auto" w:fill="DEEAF6" w:themeFill="accent5" w:themeFillTint="33"/>
       </w:tcPr>
     </w:tblStylePr>
   </w:style>
@@ -1855,4 +2219,16 @@
     </a:ext>
   </a:extLst>
 </a:theme>
+</file>
+
+<file path=customXml/item1.xml><?xml version="1.0" encoding="utf-8"?>
+<b:Sources xmlns:b="http://schemas.openxmlformats.org/officeDocument/2006/bibliography" xmlns="http://schemas.openxmlformats.org/officeDocument/2006/bibliography" SelectedStyle="/APASixthEditionOfficeOnline.xsl" StyleName="APA" Version="6"/>
+</file>
+
+<file path=customXml/itemProps1.xml><?xml version="1.0" encoding="utf-8"?>
+<ds:datastoreItem xmlns:ds="http://schemas.openxmlformats.org/officeDocument/2006/customXml" ds:itemID="{2C7E1EE7-D294-0E40-A89C-045097D422BF}">
+  <ds:schemaRefs>
+    <ds:schemaRef ds:uri="http://schemas.openxmlformats.org/officeDocument/2006/bibliography"/>
+  </ds:schemaRefs>
+</ds:datastoreItem>
 </file>
</xml_diff>

<commit_message>
refactor: Update Pyrite Template file following clinical feedback.
Modifies the base styles to the desired font, as well as some minor textual changes.

Signed-off-by: reinder.vosdewael@childmind.org <reinder.vosdewael@childmind.org>
</commit_message>
<xml_diff>
--- a/src/ctk_functions/data/pyrite_template.docx
+++ b/src/ctk_functions/data/pyrite_template.docx
@@ -12,10 +12,18 @@
     </w:p>
     <w:p>
       <w:r>
-        <w:t xml:space="preserve">This report provides a summary of the following tests, questionnaires, and clinical interviews that were administered during participation in the study. Areas assessed include general cognitive ability, academic achievement, language, fine motor coordination and executive functioning. Clinical interviews and questionnaires were used to assess social, </w:t>
+        <w:t xml:space="preserve">This report provides a summary of the following tests, questionnaires, and clinical interviews that were administered during participation in the study. Areas assessed include general cognitive ability, academic achievement, </w:t>
       </w:r>
       <w:proofErr w:type="gramStart"/>
       <w:r>
+        <w:t>language</w:t>
+      </w:r>
+      <w:proofErr w:type="gramEnd"/>
+      <w:r>
+        <w:t xml:space="preserve"> and fine motor coordination. Clinical interviews and questionnaires were used to assess social, </w:t>
+      </w:r>
+      <w:proofErr w:type="gramStart"/>
+      <w:r>
         <w:t>emotional</w:t>
       </w:r>
       <w:proofErr w:type="gramEnd"/>
@@ -24,14 +32,15 @@
       </w:r>
     </w:p>
     <w:p>
+      <w:pPr>
+        <w:ind w:left="397" w:hanging="397"/>
+      </w:pPr>
       <w:r>
         <w:t>Wechsler Intelligence Scale for Children, 5th Edition (WISC-V)-</w:t>
       </w:r>
-    </w:p>
-    <w:p>
-      <w:pPr>
-        <w:ind w:left="720"/>
-      </w:pPr>
+      <w:r>
+        <w:br/>
+      </w:r>
       <w:r>
         <w:rPr>
           <w:rStyle w:val="Emphasis"/>
@@ -52,149 +61,199 @@
       </w:r>
     </w:p>
     <w:p>
+      <w:pPr>
+        <w:ind w:left="397" w:hanging="397"/>
+        <w:rPr>
+          <w:i/>
+          <w:iCs/>
+        </w:rPr>
+      </w:pPr>
       <w:r>
         <w:t>Wechsler Individual Achievement Test, 4th Edition (WIAT-4)-</w:t>
       </w:r>
-    </w:p>
-    <w:p>
-      <w:pPr>
-        <w:ind w:left="720"/>
-      </w:pPr>
-      <w:r>
-        <w:rPr>
-          <w:rStyle w:val="Emphasis"/>
-        </w:rPr>
-        <w:t>Word Reading, Reading Comprehension, Pseudoword Decoding, Listening Comprehension, Spelling, Numerical Operations, Math Problem Solving, Math Fluency Subtests</w:t>
-      </w:r>
-      <w:r>
-        <w:rPr>
-          <w:rStyle w:val="Emphasis"/>
-        </w:rPr>
+      <w:r>
         <w:br/>
       </w:r>
       <w:r>
+        <w:rPr>
+          <w:rStyle w:val="Emphasis"/>
+        </w:rPr>
+        <w:t>Word Reading, Pseudoword Decoding, Spelling, Numerical Operations</w:t>
+      </w:r>
+      <w:r>
+        <w:rPr>
+          <w:rStyle w:val="Emphasis"/>
+        </w:rPr>
+        <w:br/>
+      </w:r>
+      <w:r>
+        <w:t>Administered on: {{WIAT_4_Screening_ADMINISTER_DATE}}</w:t>
+      </w:r>
+    </w:p>
+    <w:p>
+      <w:pPr>
+        <w:ind w:left="397" w:hanging="397"/>
+      </w:pPr>
+      <w:r>
+        <w:t>Wechsler Individual Achievement Test, 4th Edition (WIAT-4)-</w:t>
+      </w:r>
+      <w:r>
+        <w:br/>
+      </w:r>
+      <w:r>
+        <w:rPr>
+          <w:rStyle w:val="Emphasis"/>
+        </w:rPr>
+        <w:t xml:space="preserve">Reading Comprehension, Listening Comprehension, Math Problem Solving, Math Fluency Subtests </w:t>
+      </w:r>
+      <w:r>
+        <w:rPr>
+          <w:rStyle w:val="Emphasis"/>
+        </w:rPr>
+        <w:br/>
+      </w:r>
+      <w:r>
+        <w:t>Administered on: {{WIAT_4_Extended ADMINISTER_DATE}}</w:t>
+      </w:r>
+    </w:p>
+    <w:p>
+      <w:pPr>
+        <w:ind w:left="397" w:hanging="397"/>
+      </w:pPr>
+      <w:r>
+        <w:t>Wechsler Individual Achievement Test, 4th Edition (WIAT-4)-</w:t>
+      </w:r>
+      <w:r>
+        <w:br/>
+      </w:r>
+      <w:r>
+        <w:rPr>
+          <w:rStyle w:val="Emphasis"/>
+        </w:rPr>
+        <w:t>Sentence Composition, Essay Composition</w:t>
+      </w:r>
+      <w:r>
+        <w:rPr>
+          <w:rStyle w:val="Emphasis"/>
+        </w:rPr>
+        <w:br/>
+      </w:r>
+      <w:r>
         <w:t xml:space="preserve">Administered on: </w:t>
       </w:r>
       <w:r>
-        <w:t>{{WIAT_4_MAIN_ADMINISTER_DATE}}</w:t>
-      </w:r>
-    </w:p>
-    <w:p>
-      <w:r>
-        <w:t>Wechsler Individual Achievement Test, 4th Edition (WIAT-4)-</w:t>
-      </w:r>
-    </w:p>
-    <w:p>
-      <w:pPr>
-        <w:ind w:left="720"/>
-      </w:pPr>
-      <w:r>
-        <w:rPr>
-          <w:rStyle w:val="Emphasis"/>
-        </w:rPr>
-        <w:t>Sentence Composition, Essay Composition</w:t>
-      </w:r>
-      <w:r>
-        <w:rPr>
-          <w:rStyle w:val="Emphasis"/>
-        </w:rPr>
+        <w:t>{{WIAT_4_ESSAY_ADMINISTER_DATE}}</w:t>
+      </w:r>
+    </w:p>
+    <w:p>
+      <w:pPr>
+        <w:ind w:left="397" w:hanging="397"/>
+        <w:rPr>
+          <w:rFonts w:ascii="Arial" w:hAnsi="Arial"/>
+        </w:rPr>
+      </w:pPr>
+      <w:r>
+        <w:t>Test of Word Reading Efficiency-2nd Edition (TOWRE-2)</w:t>
+      </w:r>
+      <w:r>
         <w:br/>
       </w:r>
       <w:r>
         <w:t xml:space="preserve">Administered on: </w:t>
       </w:r>
       <w:r>
-        <w:t>{{WIAT_4_ESSAY_ADMINISTER_DATE}}</w:t>
-      </w:r>
-    </w:p>
-    <w:p>
-      <w:r>
-        <w:t>Test of Word Reading Efficiency-2nd Edition (TOWRE-2)</w:t>
-      </w:r>
-    </w:p>
-    <w:p>
-      <w:pPr>
-        <w:ind w:firstLine="720"/>
-        <w:rPr>
-          <w:rFonts w:ascii="Ü/R" w:hAnsi="Ü/R" w:cs="Ü/R"/>
-        </w:rPr>
-      </w:pPr>
+        <w:t>{{TOWRE_2_ADMINISTER_DATE}}</w:t>
+      </w:r>
+    </w:p>
+    <w:p>
+      <w:pPr>
+        <w:ind w:left="397" w:hanging="397"/>
+        <w:rPr>
+          <w:rFonts w:ascii="Arial" w:hAnsi="Arial"/>
+        </w:rPr>
+      </w:pPr>
+      <w:r>
+        <w:t>Clinical Evaluation of Language Fundamentals - 5th Edition Screener (CELF-5 Screener)</w:t>
+      </w:r>
+      <w:r>
+        <w:br/>
+      </w:r>
+      <w:r>
+        <w:t>Administered on: {{CELF_5_ADMINISTER_DATE}}</w:t>
+      </w:r>
+    </w:p>
+    <w:p>
+      <w:pPr>
+        <w:ind w:left="397" w:hanging="397"/>
+      </w:pPr>
+      <w:r>
+        <w:t>Comprehensive Test of Phonological Processing - 2nd Edition (CTOPP-2)</w:t>
+      </w:r>
+      <w:r>
+        <w:br/>
+      </w:r>
       <w:r>
         <w:t xml:space="preserve">Administered on: </w:t>
       </w:r>
       <w:r>
-        <w:t>{{TOWRE_2_ADMINISTER_DATE}}</w:t>
-      </w:r>
-    </w:p>
-    <w:p>
-      <w:r>
-        <w:t>Clinical Evaluation of Language Fundamentals - 5th Edition Screener (CELF-5 Screener)</w:t>
-      </w:r>
-    </w:p>
-    <w:p>
-      <w:pPr>
-        <w:ind w:firstLine="720"/>
-        <w:rPr>
-          <w:rFonts w:ascii="Ü/R" w:hAnsi="Ü/R" w:cs="Ü/R"/>
-        </w:rPr>
-      </w:pPr>
-      <w:r>
-        <w:t>Administered on: {{CELF_5_ADMINISTER_DATE}}</w:t>
-      </w:r>
-    </w:p>
-    <w:p>
-      <w:r>
-        <w:t>Comprehensive Test of Phonological Processing - 2nd Edition (CTOPP-2)</w:t>
-      </w:r>
-    </w:p>
-    <w:p>
-      <w:pPr>
-        <w:ind w:firstLine="720"/>
-      </w:pPr>
-      <w:r>
-        <w:t xml:space="preserve">Administered on: </w:t>
-      </w:r>
-      <w:r>
         <w:t>{{CTOPP_2_ADMINISTER_DATE}}</w:t>
       </w:r>
     </w:p>
     <w:p>
+      <w:pPr>
+        <w:ind w:left="397" w:hanging="397"/>
+      </w:pPr>
       <w:r>
         <w:t>Kiddie Schedule for Affective Disorders and Schizophrenia (K-SADS) -</w:t>
       </w:r>
     </w:p>
     <w:p>
+      <w:pPr>
+        <w:ind w:left="397" w:hanging="397"/>
+      </w:pPr>
       <w:r>
         <w:t>Child Behavior Checklist - Parent Report Form (CBCL)</w:t>
       </w:r>
     </w:p>
     <w:p>
+      <w:pPr>
+        <w:ind w:left="397" w:hanging="397"/>
+      </w:pPr>
       <w:r>
         <w:t>Extended Strengths and Weaknesses of ADHD Symptoms and Normal Behavior Scale (ESWAN)</w:t>
       </w:r>
     </w:p>
     <w:p>
+      <w:pPr>
+        <w:ind w:left="397" w:hanging="397"/>
+      </w:pPr>
       <w:r>
         <w:t>Conners 3 Child Self-Report Assessment Form</w:t>
       </w:r>
     </w:p>
     <w:p>
+      <w:pPr>
+        <w:ind w:left="397" w:hanging="397"/>
+      </w:pPr>
       <w:r>
         <w:t>Social Responsiveness Scale - 2 (SRS)</w:t>
       </w:r>
     </w:p>
     <w:p>
+      <w:pPr>
+        <w:ind w:left="397" w:hanging="397"/>
+        <w:rPr>
+          <w:rStyle w:val="Emphasis"/>
+          <w:i w:val="0"/>
+          <w:iCs w:val="0"/>
+        </w:rPr>
+      </w:pPr>
       <w:r>
         <w:t>Mood and Feelings Questionnaire (MFQ) -</w:t>
       </w:r>
-    </w:p>
-    <w:p>
-      <w:pPr>
-        <w:ind w:firstLine="720"/>
-        <w:rPr>
-          <w:rStyle w:val="Emphasis"/>
-        </w:rPr>
-      </w:pPr>
+      <w:r>
+        <w:br/>
+      </w:r>
       <w:r>
         <w:rPr>
           <w:rStyle w:val="Emphasis"/>
@@ -203,17 +262,20 @@
       </w:r>
     </w:p>
     <w:p>
+      <w:pPr>
+        <w:ind w:left="397" w:hanging="397"/>
+        <w:rPr>
+          <w:rStyle w:val="Emphasis"/>
+          <w:i w:val="0"/>
+          <w:iCs w:val="0"/>
+        </w:rPr>
+      </w:pPr>
       <w:r>
         <w:t>Screen for Child Anxiety and Related Disorders (SCARED) -</w:t>
       </w:r>
-    </w:p>
-    <w:p>
-      <w:pPr>
-        <w:ind w:firstLine="720"/>
-        <w:rPr>
-          <w:rStyle w:val="Emphasis"/>
-        </w:rPr>
-      </w:pPr>
+      <w:r>
+        <w:br/>
+      </w:r>
       <w:r>
         <w:rPr>
           <w:rStyle w:val="Emphasis"/>
@@ -223,6 +285,7 @@
     </w:p>
     <w:p>
       <w:pPr>
+        <w:ind w:left="284" w:hanging="284"/>
         <w:rPr>
           <w:rStyle w:val="Emphasis"/>
         </w:rPr>
@@ -331,7 +394,7 @@
       </w:r>
       <w:r>
         <w:rPr>
-          <w:rFonts w:ascii="Cambria" w:eastAsia="Cambria" w:hAnsi="Cambria" w:cs="Cambria"/>
+          <w:rFonts w:eastAsia="Cambria" w:cs="Cambria"/>
           <w:i/>
         </w:rPr>
         <w:t xml:space="preserve"> </w:t>
@@ -368,7 +431,7 @@
       </w:r>
       <w:r>
         <w:rPr>
-          <w:rFonts w:ascii="Cambria" w:eastAsia="Cambria" w:hAnsi="Cambria" w:cs="Cambria"/>
+          <w:rFonts w:eastAsia="Cambria" w:cs="Cambria"/>
           <w:i/>
         </w:rPr>
         <w:t xml:space="preserve"> </w:t>
@@ -487,8 +550,40 @@
     <w:p>
       <w:pPr>
         <w:pStyle w:val="Heading2"/>
-      </w:pPr>
-      <w:r>
+        <w:rPr>
+          <w:szCs w:val="24"/>
+        </w:rPr>
+      </w:pPr>
+      <w:r>
+        <w:rPr>
+          <w:szCs w:val="24"/>
+        </w:rPr>
+        <w:t>Lafayette Grooved Pegboard Test</w:t>
+      </w:r>
+    </w:p>
+    <w:p>
+      <w:r>
+        <w:t>The Grooved Pegboard is a manipulative dexterity test. This unit consists of 25 holes with randomly positioned slots. Pegs, which have a key along one side, must be rotated to match the hole before the can be inserted.</w:t>
+      </w:r>
+    </w:p>
+    <w:p>
+      <w:r>
+        <w:rPr>
+          <w:i/>
+          <w:iCs/>
+        </w:rPr>
+        <w:t xml:space="preserve">Reference: </w:t>
+      </w:r>
+      <w:r>
+        <w:t>Lafayette Instrument Company (1989). Grooved Pegboard: Owner’s Manual. Lafayette, IN: Lafayette Instrument Company.</w:t>
+      </w:r>
+    </w:p>
+    <w:p>
+      <w:pPr>
+        <w:pStyle w:val="Heading2"/>
+      </w:pPr>
+      <w:r>
+        <w:lastRenderedPageBreak/>
         <w:t>Mood and Feelings Questionnaire (MFQ)</w:t>
       </w:r>
     </w:p>
@@ -506,7 +601,7 @@
       </w:r>
       <w:r>
         <w:rPr>
-          <w:rFonts w:ascii="Cambria" w:eastAsia="Cambria" w:hAnsi="Cambria" w:cs="Cambria"/>
+          <w:rFonts w:eastAsia="Cambria" w:cs="Cambria"/>
           <w:i/>
         </w:rPr>
         <w:t xml:space="preserve"> </w:t>
@@ -542,7 +637,7 @@
       </w:r>
       <w:r>
         <w:rPr>
-          <w:rFonts w:ascii="Cambria" w:eastAsia="Cambria" w:hAnsi="Cambria" w:cs="Cambria"/>
+          <w:rFonts w:eastAsia="Cambria" w:cs="Cambria"/>
           <w:i/>
         </w:rPr>
         <w:t xml:space="preserve"> </w:t>
@@ -561,123 +656,123 @@
         <w:pStyle w:val="Heading2"/>
       </w:pPr>
       <w:r>
+        <w:t>Social Responsiveness Scale-2 (SRS-2)</w:t>
+      </w:r>
+    </w:p>
+    <w:p>
+      <w:r>
+        <w:t>The SRS-2 is a parent-report measure of the various dimensions of interpersonal behavior, communication, and repetitive/stereotypic behavior characteristic of autism spectrum disorders.</w:t>
+      </w:r>
+    </w:p>
+    <w:p>
+      <w:r>
+        <w:rPr>
+          <w:rStyle w:val="Emphasis"/>
+        </w:rPr>
+        <w:t>Reference:</w:t>
+      </w:r>
+      <w:r>
+        <w:t xml:space="preserve"> Constantino, J. N. &amp; Gruber, C. P. (2012). The Social Responsiveness Scale Manual, Second Edition (SRS-2). Los Angeles, CA: Western Psychological Services.</w:t>
+      </w:r>
+    </w:p>
+    <w:p>
+      <w:pPr>
+        <w:pStyle w:val="Heading2"/>
+      </w:pPr>
+      <w:r>
+        <w:t>Extended Strengths and Weaknesses of Attention-Deficit/Hyperactivity Disorder Symptoms and Normal Behavior Scale (ESWAN)</w:t>
+      </w:r>
+    </w:p>
+    <w:p>
+      <w:r>
+        <w:t>The ESWAN is parent-report questionnaire that assesses symptoms of attention deficit/hyperactivity disorder (ADHD) and evaluates problem behavior in children and adolescents.</w:t>
+      </w:r>
+    </w:p>
+    <w:p>
+      <w:r>
+        <w:rPr>
+          <w:rStyle w:val="Emphasis"/>
+        </w:rPr>
+        <w:t>Reference:</w:t>
+      </w:r>
+      <w:r>
+        <w:t xml:space="preserve"> Swanson, J. M., et al. (2006). Categorical and dimensional definitions and evaluations of symptoms of ADHD: The SNAP and SWAN Rating Scales. Available from http://www.ADHD.net. </w:t>
+      </w:r>
+    </w:p>
+    <w:p>
+      <w:pPr>
+        <w:pStyle w:val="Heading2"/>
+      </w:pPr>
+      <w:r>
+        <w:t>Test of Word Reading Efficiency - Second Edition (TOWRE - 2)</w:t>
+      </w:r>
+    </w:p>
+    <w:p>
+      <w:r>
+        <w:t xml:space="preserve">The TOWRE - 2 efficiently assesses two important components of the reading process: sight word reading and phonetic decoding. </w:t>
+      </w:r>
+    </w:p>
+    <w:p>
+      <w:r>
+        <w:rPr>
+          <w:rStyle w:val="Emphasis"/>
+        </w:rPr>
+        <w:t>Reference:</w:t>
+      </w:r>
+      <w:r>
+        <w:rPr>
+          <w:rFonts w:eastAsia="Cambria" w:cs="Cambria"/>
+          <w:i/>
+        </w:rPr>
+        <w:t xml:space="preserve"> </w:t>
+      </w:r>
+      <w:proofErr w:type="spellStart"/>
+      <w:r>
+        <w:t>Torgesen</w:t>
+      </w:r>
+      <w:proofErr w:type="spellEnd"/>
+      <w:r>
+        <w:t xml:space="preserve">, J. K., Wagner, R. K., &amp; </w:t>
+      </w:r>
+      <w:proofErr w:type="spellStart"/>
+      <w:r>
+        <w:t>Rashotte</w:t>
+      </w:r>
+      <w:proofErr w:type="spellEnd"/>
+      <w:r>
+        <w:t xml:space="preserve">, C. A. (2012). Test of Word Reading Efficiency </w:t>
+      </w:r>
+    </w:p>
+    <w:p>
+      <w:pPr>
+        <w:pStyle w:val="Heading2"/>
+      </w:pPr>
+      <w:r>
+        <w:t>Wechsler Individual Achievement Test - 4th Edition (WIAT - 4)</w:t>
+      </w:r>
+    </w:p>
+    <w:p>
+      <w:r>
+        <w:t>The WIAT -4 is a clinician-administered measurement tool useful for academic achievement skills assessment, learning disability diagnosis, special education placement, and clinical appraisal.</w:t>
+      </w:r>
+    </w:p>
+    <w:p>
+      <w:r>
+        <w:rPr>
+          <w:rStyle w:val="Emphasis"/>
+        </w:rPr>
+        <w:t>Reference:</w:t>
+      </w:r>
+      <w:r>
+        <w:t xml:space="preserve"> NCS Pearson. (2020). Wechsler Individual Achievement Test, 4th Ed. Bloomington: Author.</w:t>
+      </w:r>
+    </w:p>
+    <w:p>
+      <w:pPr>
+        <w:pStyle w:val="Heading2"/>
+      </w:pPr>
+      <w:r>
         <w:lastRenderedPageBreak/>
-        <w:t>Social Responsiveness Scale-2 (SRS-2)</w:t>
-      </w:r>
-    </w:p>
-    <w:p>
-      <w:r>
-        <w:t>The SRS-2 is a parent-report measure of the various dimensions of interpersonal behavior, communication, and repetitive/stereotypic behavior characteristic of autism spectrum disorders.</w:t>
-      </w:r>
-    </w:p>
-    <w:p>
-      <w:r>
-        <w:rPr>
-          <w:rStyle w:val="Emphasis"/>
-        </w:rPr>
-        <w:t>Reference:</w:t>
-      </w:r>
-      <w:r>
-        <w:t xml:space="preserve"> Constantino, J. N. &amp; Gruber, C. P. (2012). The Social Responsiveness Scale Manual, Second Edition (SRS-2). Los Angeles, CA: Western Psychological Services.</w:t>
-      </w:r>
-    </w:p>
-    <w:p>
-      <w:pPr>
-        <w:pStyle w:val="Heading2"/>
-      </w:pPr>
-      <w:r>
-        <w:t>Extended Strengths and Weaknesses of Attention-Deficit/Hyperactivity Disorder Symptoms and Normal Behavior Scale (ESWAN)</w:t>
-      </w:r>
-    </w:p>
-    <w:p>
-      <w:r>
-        <w:t>The ESWAN is parent-report questionnaire that assesses symptoms of attention deficit/hyperactivity disorder (ADHD) and evaluates problem behavior in children and adolescents.</w:t>
-      </w:r>
-    </w:p>
-    <w:p>
-      <w:r>
-        <w:rPr>
-          <w:rStyle w:val="Emphasis"/>
-        </w:rPr>
-        <w:t>Reference:</w:t>
-      </w:r>
-      <w:r>
-        <w:t xml:space="preserve"> Swanson, J. M., et al. (2006). Categorical and dimensional definitions and evaluations of symptoms of ADHD: The SNAP and SWAN Rating Scales. Available from http://www.ADHD.net. </w:t>
-      </w:r>
-    </w:p>
-    <w:p>
-      <w:pPr>
-        <w:pStyle w:val="Heading2"/>
-      </w:pPr>
-      <w:r>
-        <w:t>Test of Word Reading Efficiency - Second Edition (TOWRE - 2)</w:t>
-      </w:r>
-    </w:p>
-    <w:p>
-      <w:r>
-        <w:t xml:space="preserve">The TOWRE - 2 efficiently assesses two important components of the reading process: sight word reading and phonetic decoding. </w:t>
-      </w:r>
-    </w:p>
-    <w:p>
-      <w:r>
-        <w:rPr>
-          <w:rStyle w:val="Emphasis"/>
-        </w:rPr>
-        <w:t>Reference:</w:t>
-      </w:r>
-      <w:r>
-        <w:rPr>
-          <w:rFonts w:ascii="Cambria" w:eastAsia="Cambria" w:hAnsi="Cambria" w:cs="Cambria"/>
-          <w:i/>
-        </w:rPr>
-        <w:t xml:space="preserve"> </w:t>
-      </w:r>
-      <w:proofErr w:type="spellStart"/>
-      <w:r>
-        <w:t>Torgesen</w:t>
-      </w:r>
-      <w:proofErr w:type="spellEnd"/>
-      <w:r>
-        <w:t xml:space="preserve">, J. K., Wagner, R. K., &amp; </w:t>
-      </w:r>
-      <w:proofErr w:type="spellStart"/>
-      <w:r>
-        <w:t>Rashotte</w:t>
-      </w:r>
-      <w:proofErr w:type="spellEnd"/>
-      <w:r>
-        <w:t xml:space="preserve">, C. A. (2012). Test of Word Reading Efficiency </w:t>
-      </w:r>
-    </w:p>
-    <w:p>
-      <w:pPr>
-        <w:pStyle w:val="Heading2"/>
-      </w:pPr>
-      <w:r>
-        <w:t>Wechsler Individual Achievement Test - 4th Edition (WIAT - 4)</w:t>
-      </w:r>
-    </w:p>
-    <w:p>
-      <w:r>
-        <w:t>The WIAT -4 is a clinician-administered measurement tool useful for academic achievement skills assessment, learning disability diagnosis, special education placement, and clinical appraisal.</w:t>
-      </w:r>
-    </w:p>
-    <w:p>
-      <w:r>
-        <w:rPr>
-          <w:rStyle w:val="Emphasis"/>
-        </w:rPr>
-        <w:t>Reference:</w:t>
-      </w:r>
-      <w:r>
-        <w:t xml:space="preserve"> NCS Pearson. (2020). Wechsler Individual Achievement Test, 4th Ed. Bloomington: Author.</w:t>
-      </w:r>
-    </w:p>
-    <w:p>
-      <w:pPr>
-        <w:pStyle w:val="Heading2"/>
-      </w:pPr>
-      <w:r>
         <w:t>Wechsler Intelligence Scale for Children - V (WISC - V)</w:t>
       </w:r>
     </w:p>
@@ -1186,13 +1281,12 @@
   <w:style w:type="paragraph" w:default="1" w:styleId="Normal">
     <w:name w:val="Normal"/>
     <w:qFormat/>
-    <w:rsid w:val="00B803E3"/>
+    <w:rsid w:val="00CF00C7"/>
     <w:pPr>
       <w:spacing w:after="120"/>
     </w:pPr>
     <w:rPr>
-      <w:rFonts w:ascii="Arial" w:hAnsi="Arial"/>
-      <w:sz w:val="21"/>
+      <w:rFonts w:ascii="Cambria" w:hAnsi="Cambria"/>
     </w:rPr>
   </w:style>
   <w:style w:type="paragraph" w:styleId="Heading1">
@@ -1201,7 +1295,7 @@
     <w:link w:val="Heading1Char"/>
     <w:uiPriority w:val="9"/>
     <w:qFormat/>
-    <w:rsid w:val="00857332"/>
+    <w:rsid w:val="00CF00C7"/>
     <w:pPr>
       <w:keepNext/>
       <w:keepLines/>
@@ -1209,7 +1303,7 @@
       <w:outlineLvl w:val="0"/>
     </w:pPr>
     <w:rPr>
-      <w:rFonts w:ascii="Garamond" w:eastAsiaTheme="majorEastAsia" w:hAnsi="Garamond" w:cstheme="majorBidi"/>
+      <w:rFonts w:ascii="Cambria" w:eastAsiaTheme="majorEastAsia" w:hAnsi="Cambria" w:cstheme="majorBidi"/>
       <w:b/>
       <w:color w:val="000000" w:themeColor="text1"/>
       <w:szCs w:val="32"/>
@@ -1265,9 +1359,9 @@
     <w:basedOn w:val="DefaultParagraphFont"/>
     <w:link w:val="Heading1"/>
     <w:uiPriority w:val="9"/>
-    <w:rsid w:val="00857332"/>
+    <w:rsid w:val="00CF00C7"/>
     <w:rPr>
-      <w:rFonts w:ascii="Garamond" w:eastAsiaTheme="majorEastAsia" w:hAnsi="Garamond" w:cstheme="majorBidi"/>
+      <w:rFonts w:ascii="Cambria" w:eastAsiaTheme="majorEastAsia" w:hAnsi="Cambria" w:cstheme="majorBidi"/>
       <w:b/>
       <w:color w:val="000000" w:themeColor="text1"/>
       <w:szCs w:val="32"/>
@@ -1922,6 +2016,42 @@
         <w:shd w:val="clear" w:color="auto" w:fill="DEEAF6" w:themeFill="accent5" w:themeFillTint="33"/>
       </w:tcPr>
     </w:tblStylePr>
+  </w:style>
+  <w:style w:type="character" w:styleId="CommentReference">
+    <w:name w:val="annotation reference"/>
+    <w:basedOn w:val="DefaultParagraphFont"/>
+    <w:uiPriority w:val="99"/>
+    <w:semiHidden/>
+    <w:unhideWhenUsed/>
+    <w:rsid w:val="00CF00C7"/>
+    <w:rPr>
+      <w:sz w:val="16"/>
+      <w:szCs w:val="16"/>
+    </w:rPr>
+  </w:style>
+  <w:style w:type="paragraph" w:styleId="CommentText">
+    <w:name w:val="annotation text"/>
+    <w:basedOn w:val="Normal"/>
+    <w:link w:val="CommentTextChar"/>
+    <w:uiPriority w:val="99"/>
+    <w:unhideWhenUsed/>
+    <w:rsid w:val="00CF00C7"/>
+    <w:rPr>
+      <w:sz w:val="20"/>
+      <w:szCs w:val="20"/>
+    </w:rPr>
+  </w:style>
+  <w:style w:type="character" w:customStyle="1" w:styleId="CommentTextChar">
+    <w:name w:val="Comment Text Char"/>
+    <w:basedOn w:val="DefaultParagraphFont"/>
+    <w:link w:val="CommentText"/>
+    <w:uiPriority w:val="99"/>
+    <w:rsid w:val="00CF00C7"/>
+    <w:rPr>
+      <w:rFonts w:ascii="Arial" w:hAnsi="Arial"/>
+      <w:sz w:val="20"/>
+      <w:szCs w:val="20"/>
+    </w:rPr>
   </w:style>
 </w:styles>
 </file>

</xml_diff>

<commit_message>
feat: Add thick borderlines between subscales and composites
Signed-off-by: reinder.vosdewael@childmind.org <reinder.vosdewael@childmind.org>
</commit_message>
<xml_diff>
--- a/src/ctk_functions/data/pyrite_template.docx
+++ b/src/ctk_functions/data/pyrite_template.docx
@@ -798,28 +798,6 @@
       </w:r>
       <w:r>
         <w:t xml:space="preserve"> Wechsler, D. (2014). Wechsler Intelligence Scale for Children-Fifth Edition (WISC-V). San Antonio, TX: NCS Pearson.</w:t>
-      </w:r>
-    </w:p>
-    <w:p>
-      <w:pPr>
-        <w:spacing w:after="0"/>
-      </w:pPr>
-      <w:r>
-        <w:br w:type="page"/>
-      </w:r>
-    </w:p>
-    <w:p>
-      <w:pPr>
-        <w:pStyle w:val="Heading1"/>
-      </w:pPr>
-      <w:r>
-        <w:rPr>
-          <w:rStyle w:val="Emphasis"/>
-          <w:i w:val="0"/>
-          <w:iCs w:val="0"/>
-        </w:rPr>
-        <w:lastRenderedPageBreak/>
-        <w:t>Results Appendix</w:t>
       </w:r>
     </w:p>
     <w:sectPr>
@@ -1327,6 +1305,28 @@
       <w:u w:val="single"/>
     </w:rPr>
   </w:style>
+  <w:style w:type="paragraph" w:styleId="Heading3">
+    <w:name w:val="heading 3"/>
+    <w:basedOn w:val="Normal"/>
+    <w:next w:val="Normal"/>
+    <w:link w:val="Heading3Char"/>
+    <w:uiPriority w:val="9"/>
+    <w:semiHidden/>
+    <w:unhideWhenUsed/>
+    <w:qFormat/>
+    <w:rsid w:val="00160B58"/>
+    <w:pPr>
+      <w:keepNext/>
+      <w:keepLines/>
+      <w:spacing w:before="40" w:after="0"/>
+      <w:outlineLvl w:val="2"/>
+    </w:pPr>
+    <w:rPr>
+      <w:rFonts w:eastAsiaTheme="majorEastAsia" w:cstheme="majorBidi"/>
+      <w:color w:val="000000" w:themeColor="text1"/>
+      <w:u w:val="single"/>
+    </w:rPr>
+  </w:style>
   <w:style w:type="character" w:default="1" w:styleId="DefaultParagraphFont">
     <w:name w:val="Default Paragraph Font"/>
     <w:uiPriority w:val="1"/>
@@ -2052,6 +2052,29 @@
       <w:sz w:val="20"/>
       <w:szCs w:val="20"/>
     </w:rPr>
+  </w:style>
+  <w:style w:type="character" w:customStyle="1" w:styleId="Heading3Char">
+    <w:name w:val="Heading 3 Char"/>
+    <w:basedOn w:val="DefaultParagraphFont"/>
+    <w:link w:val="Heading3"/>
+    <w:uiPriority w:val="9"/>
+    <w:semiHidden/>
+    <w:rsid w:val="00160B58"/>
+    <w:rPr>
+      <w:rFonts w:ascii="Cambria" w:eastAsiaTheme="majorEastAsia" w:hAnsi="Cambria" w:cstheme="majorBidi"/>
+      <w:color w:val="000000" w:themeColor="text1"/>
+      <w:u w:val="single"/>
+    </w:rPr>
+  </w:style>
+  <w:style w:type="paragraph" w:customStyle="1" w:styleId="Heading1Centered">
+    <w:name w:val="Heading 1 Centered"/>
+    <w:basedOn w:val="Heading1"/>
+    <w:next w:val="Normal"/>
+    <w:qFormat/>
+    <w:rsid w:val="009B3BC4"/>
+    <w:pPr>
+      <w:jc w:val="center"/>
+    </w:pPr>
   </w:style>
 </w:styles>
 </file>

</xml_diff>

<commit_message>
fix: Top-left cell not italic
Signed-off-by: reinder.vosdewael@childmind.org <reinder.vosdewael@childmind.org>
</commit_message>
<xml_diff>
--- a/src/ctk_functions/data/pyrite_template.docx
+++ b/src/ctk_functions/data/pyrite_template.docx
@@ -12,23 +12,7 @@
     </w:p>
     <w:p>
       <w:r>
-        <w:t xml:space="preserve">This report provides a summary of the following tests, questionnaires, and clinical interviews that were administered during participation in the study. Areas assessed include general cognitive ability, academic achievement, </w:t>
-      </w:r>
-      <w:proofErr w:type="gramStart"/>
-      <w:r>
-        <w:t>language</w:t>
-      </w:r>
-      <w:proofErr w:type="gramEnd"/>
-      <w:r>
-        <w:t xml:space="preserve"> and fine motor coordination. Clinical interviews and questionnaires were used to assess social, </w:t>
-      </w:r>
-      <w:proofErr w:type="gramStart"/>
-      <w:r>
-        <w:t>emotional</w:t>
-      </w:r>
-      <w:proofErr w:type="gramEnd"/>
-      <w:r>
-        <w:t xml:space="preserve"> and behavioral functioning. Please reference Appendix A for a full description of the measures administered in the Healthy Brain Network research protocol.</w:t>
+        <w:t>This report provides a summary of the following tests, questionnaires, and clinical interviews that were administered during participation in the study. Areas assessed include general cognitive ability, academic achievement, language and fine motor coordination. Clinical interviews and questionnaires were used to assess social, emotional and behavioral functioning. Please reference Appendix A for a full description of the measures administered in the Healthy Brain Network research protocol.</w:t>
       </w:r>
     </w:p>
     <w:p>
@@ -436,13 +420,8 @@
         </w:rPr>
         <w:t xml:space="preserve"> </w:t>
       </w:r>
-      <w:proofErr w:type="spellStart"/>
-      <w:r>
-        <w:t>Semel</w:t>
-      </w:r>
-      <w:proofErr w:type="spellEnd"/>
-      <w:r>
-        <w:t xml:space="preserve">, E., Wiig, E. H., &amp; Secord, W. A. (2013). Clinical Evaluation of Language Fundamentals: Screening Test (5th ed.) Bloomington, MN: Pearson. </w:t>
+      <w:r>
+        <w:t xml:space="preserve">Semel, E., Wiig, E. H., &amp; Secord, W. A. (2013). Clinical Evaluation of Language Fundamentals: Screening Test (5th ed.) Bloomington, MN: Pearson. </w:t>
       </w:r>
     </w:p>
     <w:p>
@@ -466,23 +445,7 @@
         <w:t>Reference:</w:t>
       </w:r>
       <w:r>
-        <w:t xml:space="preserve"> Wagner, R. K., </w:t>
-      </w:r>
-      <w:proofErr w:type="spellStart"/>
-      <w:r>
-        <w:t>Torgessen</w:t>
-      </w:r>
-      <w:proofErr w:type="spellEnd"/>
-      <w:r>
-        <w:t xml:space="preserve">, J. K., </w:t>
-      </w:r>
-      <w:proofErr w:type="spellStart"/>
-      <w:r>
-        <w:t>Rashotte</w:t>
-      </w:r>
-      <w:proofErr w:type="spellEnd"/>
-      <w:r>
-        <w:t xml:space="preserve">, C. A., &amp; Pearson, N. (2013). The </w:t>
+        <w:t xml:space="preserve"> Wagner, R. K., Torgessen, J. K., Rashotte, C. A., &amp; Pearson, N. (2013). The </w:t>
       </w:r>
     </w:p>
     <w:p>
@@ -606,13 +569,8 @@
         </w:rPr>
         <w:t xml:space="preserve"> </w:t>
       </w:r>
-      <w:proofErr w:type="spellStart"/>
-      <w:r>
-        <w:t>Angold</w:t>
-      </w:r>
-      <w:proofErr w:type="spellEnd"/>
-      <w:r>
-        <w:t xml:space="preserve">, A., Costello, E. J., Messer, S. C., Pickles, A., Winder, F., &amp; Silver, D. (1995) The development of a short questionnaire for use in epidemiological studies of depression in children and adolescents. International Journal of Methods in Psychiatric Research, 5, 237 - 249. </w:t>
+      <w:r>
+        <w:t xml:space="preserve">Angold, A., Costello, E. J., Messer, S. C., Pickles, A., Winder, F., &amp; Silver, D. (1995) The development of a short questionnaire for use in epidemiological studies of depression in children and adolescents. International Journal of Methods in Psychiatric Research, 5, 237 - 249. </w:t>
       </w:r>
     </w:p>
     <w:p>
@@ -642,13 +600,8 @@
         </w:rPr>
         <w:t xml:space="preserve"> </w:t>
       </w:r>
-      <w:proofErr w:type="spellStart"/>
-      <w:r>
-        <w:t>Birmaher</w:t>
-      </w:r>
-      <w:proofErr w:type="spellEnd"/>
-      <w:r>
-        <w:t>, B., et al.  (1999). Psychometric properties of the Screen for Child Anxiety Related Emotional Disorders (SCARED): a replication study. Journal of the American Academy of Child and Adolescent Psychiatry, 38(10), 1230-1236.</w:t>
+      <w:r>
+        <w:t>Birmaher, B., et al.  (1999). Psychometric properties of the Screen for Child Anxiety Related Emotional Disorders (SCARED): a replication study. Journal of the American Academy of Child and Adolescent Psychiatry, 38(10), 1230-1236.</w:t>
       </w:r>
     </w:p>
     <w:p>
@@ -726,21 +679,8 @@
         </w:rPr>
         <w:t xml:space="preserve"> </w:t>
       </w:r>
-      <w:proofErr w:type="spellStart"/>
-      <w:r>
-        <w:t>Torgesen</w:t>
-      </w:r>
-      <w:proofErr w:type="spellEnd"/>
-      <w:r>
-        <w:t xml:space="preserve">, J. K., Wagner, R. K., &amp; </w:t>
-      </w:r>
-      <w:proofErr w:type="spellStart"/>
-      <w:r>
-        <w:t>Rashotte</w:t>
-      </w:r>
-      <w:proofErr w:type="spellEnd"/>
-      <w:r>
-        <w:t xml:space="preserve">, C. A. (2012). Test of Word Reading Efficiency </w:t>
+      <w:r>
+        <w:t xml:space="preserve">Torgesen, J. K., Wagner, R. K., &amp; Rashotte, C. A. (2012). Test of Word Reading Efficiency </w:t>
       </w:r>
     </w:p>
     <w:p>
@@ -778,15 +718,7 @@
     </w:p>
     <w:p>
       <w:r>
-        <w:t xml:space="preserve">The WISC-V is a measure of general intellectual ability for children age 6 to 16 years. Seven subtests are used to calculate a </w:t>
-      </w:r>
-      <w:proofErr w:type="gramStart"/>
-      <w:r>
-        <w:t>Full Scale</w:t>
-      </w:r>
-      <w:proofErr w:type="gramEnd"/>
-      <w:r>
-        <w:t xml:space="preserve"> IQ, and ten subtests are used to calculate indices of verbal reasoning (VCI), non-verbal reasoning (VSI, FRI), working memory (WMI), and processing speed (PSI).</w:t>
+        <w:t>The WISC-V is a measure of general intellectual ability for children age 6 to 16 years. Seven subtests are used to calculate a Full Scale IQ, and ten subtests are used to calculate indices of verbal reasoning (VCI), non-verbal reasoning (VSI, FRI), working memory (WMI), and processing speed (PSI).</w:t>
       </w:r>
     </w:p>
     <w:p>
@@ -1514,7 +1446,7 @@
     <w:name w:val="Grid Table 7 Colorful"/>
     <w:basedOn w:val="TableNormal"/>
     <w:uiPriority w:val="52"/>
-    <w:rsid w:val="00961BBE"/>
+    <w:rsid w:val="004D5554"/>
     <w:pPr>
       <w:jc w:val="center"/>
     </w:pPr>
@@ -1633,6 +1565,9 @@
       </w:tcPr>
     </w:tblStylePr>
     <w:tblStylePr w:type="nwCell">
+      <w:rPr>
+        <w:i w:val="0"/>
+      </w:rPr>
       <w:tblPr/>
       <w:tcPr>
         <w:tcBorders>

</xml_diff>

<commit_message>
fix: Do not break tables across pages
Signed-off-by: reinder.vosdewael@childmind.org <reinder.vosdewael@childmind.org>
</commit_message>
<xml_diff>
--- a/src/ctk_functions/data/pyrite_template.docx
+++ b/src/ctk_functions/data/pyrite_template.docx
@@ -12,7 +12,23 @@
     </w:p>
     <w:p>
       <w:r>
-        <w:t>This report provides a summary of the following tests, questionnaires, and clinical interviews that were administered during participation in the study. Areas assessed include general cognitive ability, academic achievement, language and fine motor coordination. Clinical interviews and questionnaires were used to assess social, emotional and behavioral functioning. Please reference Appendix A for a full description of the measures administered in the Healthy Brain Network research protocol.</w:t>
+        <w:t xml:space="preserve">This report provides a summary of the following tests, questionnaires, and clinical interviews that were administered during participation in the study. Areas assessed include general cognitive ability, academic achievement, </w:t>
+      </w:r>
+      <w:proofErr w:type="gramStart"/>
+      <w:r>
+        <w:t>language</w:t>
+      </w:r>
+      <w:proofErr w:type="gramEnd"/>
+      <w:r>
+        <w:t xml:space="preserve"> and fine motor coordination. Clinical interviews and questionnaires were used to assess social, </w:t>
+      </w:r>
+      <w:proofErr w:type="gramStart"/>
+      <w:r>
+        <w:t>emotional</w:t>
+      </w:r>
+      <w:proofErr w:type="gramEnd"/>
+      <w:r>
+        <w:t xml:space="preserve"> and behavioral functioning. Please reference Appendix A for a full description of the measures administered in the Healthy Brain Network research protocol.</w:t>
       </w:r>
     </w:p>
     <w:p>
@@ -420,8 +436,13 @@
         </w:rPr>
         <w:t xml:space="preserve"> </w:t>
       </w:r>
-      <w:r>
-        <w:t xml:space="preserve">Semel, E., Wiig, E. H., &amp; Secord, W. A. (2013). Clinical Evaluation of Language Fundamentals: Screening Test (5th ed.) Bloomington, MN: Pearson. </w:t>
+      <w:proofErr w:type="spellStart"/>
+      <w:r>
+        <w:t>Semel</w:t>
+      </w:r>
+      <w:proofErr w:type="spellEnd"/>
+      <w:r>
+        <w:t xml:space="preserve">, E., Wiig, E. H., &amp; Secord, W. A. (2013). Clinical Evaluation of Language Fundamentals: Screening Test (5th ed.) Bloomington, MN: Pearson. </w:t>
       </w:r>
     </w:p>
     <w:p>
@@ -445,7 +466,23 @@
         <w:t>Reference:</w:t>
       </w:r>
       <w:r>
-        <w:t xml:space="preserve"> Wagner, R. K., Torgessen, J. K., Rashotte, C. A., &amp; Pearson, N. (2013). The </w:t>
+        <w:t xml:space="preserve"> Wagner, R. K., </w:t>
+      </w:r>
+      <w:proofErr w:type="spellStart"/>
+      <w:r>
+        <w:t>Torgessen</w:t>
+      </w:r>
+      <w:proofErr w:type="spellEnd"/>
+      <w:r>
+        <w:t xml:space="preserve">, J. K., </w:t>
+      </w:r>
+      <w:proofErr w:type="spellStart"/>
+      <w:r>
+        <w:t>Rashotte</w:t>
+      </w:r>
+      <w:proofErr w:type="spellEnd"/>
+      <w:r>
+        <w:t xml:space="preserve">, C. A., &amp; Pearson, N. (2013). The </w:t>
       </w:r>
     </w:p>
     <w:p>
@@ -569,8 +606,13 @@
         </w:rPr>
         <w:t xml:space="preserve"> </w:t>
       </w:r>
-      <w:r>
-        <w:t xml:space="preserve">Angold, A., Costello, E. J., Messer, S. C., Pickles, A., Winder, F., &amp; Silver, D. (1995) The development of a short questionnaire for use in epidemiological studies of depression in children and adolescents. International Journal of Methods in Psychiatric Research, 5, 237 - 249. </w:t>
+      <w:proofErr w:type="spellStart"/>
+      <w:r>
+        <w:t>Angold</w:t>
+      </w:r>
+      <w:proofErr w:type="spellEnd"/>
+      <w:r>
+        <w:t xml:space="preserve">, A., Costello, E. J., Messer, S. C., Pickles, A., Winder, F., &amp; Silver, D. (1995) The development of a short questionnaire for use in epidemiological studies of depression in children and adolescents. International Journal of Methods in Psychiatric Research, 5, 237 - 249. </w:t>
       </w:r>
     </w:p>
     <w:p>
@@ -600,8 +642,13 @@
         </w:rPr>
         <w:t xml:space="preserve"> </w:t>
       </w:r>
-      <w:r>
-        <w:t>Birmaher, B., et al.  (1999). Psychometric properties of the Screen for Child Anxiety Related Emotional Disorders (SCARED): a replication study. Journal of the American Academy of Child and Adolescent Psychiatry, 38(10), 1230-1236.</w:t>
+      <w:proofErr w:type="spellStart"/>
+      <w:r>
+        <w:t>Birmaher</w:t>
+      </w:r>
+      <w:proofErr w:type="spellEnd"/>
+      <w:r>
+        <w:t>, B., et al.  (1999). Psychometric properties of the Screen for Child Anxiety Related Emotional Disorders (SCARED): a replication study. Journal of the American Academy of Child and Adolescent Psychiatry, 38(10), 1230-1236.</w:t>
       </w:r>
     </w:p>
     <w:p>
@@ -679,8 +726,21 @@
         </w:rPr>
         <w:t xml:space="preserve"> </w:t>
       </w:r>
-      <w:r>
-        <w:t xml:space="preserve">Torgesen, J. K., Wagner, R. K., &amp; Rashotte, C. A. (2012). Test of Word Reading Efficiency </w:t>
+      <w:proofErr w:type="spellStart"/>
+      <w:r>
+        <w:t>Torgesen</w:t>
+      </w:r>
+      <w:proofErr w:type="spellEnd"/>
+      <w:r>
+        <w:t xml:space="preserve">, J. K., Wagner, R. K., &amp; </w:t>
+      </w:r>
+      <w:proofErr w:type="spellStart"/>
+      <w:r>
+        <w:t>Rashotte</w:t>
+      </w:r>
+      <w:proofErr w:type="spellEnd"/>
+      <w:r>
+        <w:t xml:space="preserve">, C. A. (2012). Test of Word Reading Efficiency </w:t>
       </w:r>
     </w:p>
     <w:p>
@@ -718,7 +778,23 @@
     </w:p>
     <w:p>
       <w:r>
-        <w:t>The WISC-V is a measure of general intellectual ability for children age 6 to 16 years. Seven subtests are used to calculate a Full Scale IQ, and ten subtests are used to calculate indices of verbal reasoning (VCI), non-verbal reasoning (VSI, FRI), working memory (WMI), and processing speed (PSI).</w:t>
+        <w:t xml:space="preserve">The WISC-V is a measure of general intellectual ability for children </w:t>
+      </w:r>
+      <w:proofErr w:type="gramStart"/>
+      <w:r>
+        <w:t>age</w:t>
+      </w:r>
+      <w:proofErr w:type="gramEnd"/>
+      <w:r>
+        <w:t xml:space="preserve"> 6 to 16 years. Seven subtests are used to calculate a </w:t>
+      </w:r>
+      <w:proofErr w:type="gramStart"/>
+      <w:r>
+        <w:t>Full Scale</w:t>
+      </w:r>
+      <w:proofErr w:type="gramEnd"/>
+      <w:r>
+        <w:t xml:space="preserve"> IQ, and ten subtests are used to calculate indices of verbal reasoning (VCI), non-verbal reasoning (VSI, FRI), working memory (WMI), and processing speed (PSI).</w:t>
       </w:r>
     </w:p>
     <w:p>
@@ -1446,8 +1522,9 @@
     <w:name w:val="Grid Table 7 Colorful"/>
     <w:basedOn w:val="TableNormal"/>
     <w:uiPriority w:val="52"/>
-    <w:rsid w:val="004D5554"/>
+    <w:rsid w:val="000B0AC9"/>
     <w:pPr>
+      <w:keepNext/>
       <w:jc w:val="center"/>
     </w:pPr>
     <w:rPr>
@@ -1465,6 +1542,9 @@
         <w:insideV w:val="single" w:sz="4" w:space="0" w:color="666666" w:themeColor="text1" w:themeTint="99"/>
       </w:tblBorders>
     </w:tblPr>
+    <w:trPr>
+      <w:cantSplit/>
+    </w:trPr>
     <w:tcPr>
       <w:vAlign w:val="center"/>
     </w:tcPr>

</xml_diff>

<commit_message>
feat: Add full support for Appendix A
Signed-off-by: reinder.vosdewael@childmind.org <reinder.vosdewael@childmind.org>
</commit_message>
<xml_diff>
--- a/src/ctk_functions/data/pyrite_template.docx
+++ b/src/ctk_functions/data/pyrite_template.docx
@@ -355,457 +355,6 @@
             </a:graphic>
           </wp:inline>
         </w:drawing>
-      </w:r>
-    </w:p>
-    <w:p>
-      <w:r>
-        <w:br w:type="page"/>
-      </w:r>
-    </w:p>
-    <w:p>
-      <w:pPr>
-        <w:pStyle w:val="Heading1"/>
-      </w:pPr>
-      <w:r>
-        <w:lastRenderedPageBreak/>
-        <w:t>Appendix A. Instruments administered in Healthy Brain Network</w:t>
-      </w:r>
-    </w:p>
-    <w:p/>
-    <w:p>
-      <w:pPr>
-        <w:pStyle w:val="Heading2"/>
-      </w:pPr>
-      <w:r>
-        <w:t>Child Behavior Checklist (CBCL)</w:t>
-      </w:r>
-    </w:p>
-    <w:p>
-      <w:r>
-        <w:t>The CBCL is a questionnaire on which parents rate a child's problem behaviors and competencies. The CBCL also obtains parents’ reports of the amount and quality of their child’s participation in sports, hobbies, games, activities, organizations, jobs and chores, friendships, how well the child gets along with others and plays and works by himself, and school functioning.</w:t>
-      </w:r>
-    </w:p>
-    <w:p>
-      <w:r>
-        <w:rPr>
-          <w:rStyle w:val="Emphasis"/>
-        </w:rPr>
-        <w:t>Reference:</w:t>
-      </w:r>
-      <w:r>
-        <w:rPr>
-          <w:rFonts w:eastAsia="Cambria" w:cs="Cambria"/>
-          <w:i/>
-        </w:rPr>
-        <w:t xml:space="preserve"> </w:t>
-      </w:r>
-      <w:r>
-        <w:t xml:space="preserve"> Achenbach, T. M. (1991). Integrative Guide to the CBCL/4-18, YSR, and TRF Profiles. Burlington, VT: University of Vermont, Department of Psychology.</w:t>
-      </w:r>
-    </w:p>
-    <w:p>
-      <w:pPr>
-        <w:pStyle w:val="Heading2"/>
-        <w:rPr>
-          <w:rFonts w:eastAsia="Cambria"/>
-        </w:rPr>
-      </w:pPr>
-      <w:r>
-        <w:rPr>
-          <w:rFonts w:eastAsia="Cambria"/>
-        </w:rPr>
-        <w:t xml:space="preserve">Clinical Evaluation of Language Fundamentals - Fifth Edition Screener (CELF- 5) </w:t>
-      </w:r>
-    </w:p>
-    <w:p>
-      <w:r>
-        <w:t xml:space="preserve">The CELF-5 screener is a brief measure of basic aspects of language, including morphology, syntax, semantics, and pragmatics. </w:t>
-      </w:r>
-    </w:p>
-    <w:p>
-      <w:r>
-        <w:rPr>
-          <w:rStyle w:val="Emphasis"/>
-        </w:rPr>
-        <w:t>Reference:</w:t>
-      </w:r>
-      <w:r>
-        <w:rPr>
-          <w:rFonts w:eastAsia="Cambria" w:cs="Cambria"/>
-          <w:i/>
-        </w:rPr>
-        <w:t xml:space="preserve"> </w:t>
-      </w:r>
-      <w:proofErr w:type="spellStart"/>
-      <w:r>
-        <w:t>Semel</w:t>
-      </w:r>
-      <w:proofErr w:type="spellEnd"/>
-      <w:r>
-        <w:t xml:space="preserve">, E., Wiig, E. H., &amp; Secord, W. A. (2013). Clinical Evaluation of Language Fundamentals: Screening Test (5th ed.) Bloomington, MN: Pearson. </w:t>
-      </w:r>
-    </w:p>
-    <w:p>
-      <w:pPr>
-        <w:pStyle w:val="Heading2"/>
-      </w:pPr>
-      <w:r>
-        <w:t>Comprehensive Test of Phonological Processing - Second Edition (CTOPP -2)</w:t>
-      </w:r>
-    </w:p>
-    <w:p>
-      <w:r>
-        <w:t>The CTOPP - 2 is an assessment of reading related phonological processing skills including fluency.</w:t>
-      </w:r>
-    </w:p>
-    <w:p>
-      <w:r>
-        <w:rPr>
-          <w:rStyle w:val="Emphasis"/>
-        </w:rPr>
-        <w:t>Reference:</w:t>
-      </w:r>
-      <w:r>
-        <w:t xml:space="preserve"> Wagner, R. K., </w:t>
-      </w:r>
-      <w:proofErr w:type="spellStart"/>
-      <w:r>
-        <w:t>Torgessen</w:t>
-      </w:r>
-      <w:proofErr w:type="spellEnd"/>
-      <w:r>
-        <w:t xml:space="preserve">, J. K., </w:t>
-      </w:r>
-      <w:proofErr w:type="spellStart"/>
-      <w:r>
-        <w:t>Rashotte</w:t>
-      </w:r>
-      <w:proofErr w:type="spellEnd"/>
-      <w:r>
-        <w:t xml:space="preserve">, C. A., &amp; Pearson, N. (2013). The </w:t>
-      </w:r>
-    </w:p>
-    <w:p>
-      <w:pPr>
-        <w:pStyle w:val="Heading2"/>
-      </w:pPr>
-      <w:r>
-        <w:t>Conners’ ADHD Rating Scale (Conners)</w:t>
-      </w:r>
-    </w:p>
-    <w:p>
-      <w:pPr>
-        <w:rPr>
-          <w:rStyle w:val="Emphasis"/>
-          <w:i w:val="0"/>
-          <w:iCs w:val="0"/>
-        </w:rPr>
-      </w:pPr>
-      <w:r>
-        <w:t>The Conners is a questionnaire that uses child and adolescent self-report ratings to assess symptoms of attention deficit/hyperactivity disorder (ADHD) and evaluate problem behavior in children and adolescents.</w:t>
-      </w:r>
-    </w:p>
-    <w:p>
-      <w:r>
-        <w:rPr>
-          <w:rStyle w:val="Emphasis"/>
-        </w:rPr>
-        <w:t>Reference:</w:t>
-      </w:r>
-      <w:r>
-        <w:t xml:space="preserve"> Conners, C. K. (2001). Conners’ Rating Scales-Revised. North Tonawanda, NY: Multi-Health Systems, Inc.</w:t>
-      </w:r>
-    </w:p>
-    <w:p>
-      <w:pPr>
-        <w:pStyle w:val="Heading2"/>
-      </w:pPr>
-      <w:r>
-        <w:t>Kiddie Schedule for Affective Disorders and Schizophrenia-Present and Lifetime Version (K-SADS-PL)</w:t>
-      </w:r>
-    </w:p>
-    <w:p>
-      <w:pPr>
-        <w:rPr>
-          <w:rStyle w:val="Emphasis"/>
-          <w:i w:val="0"/>
-          <w:iCs w:val="0"/>
-        </w:rPr>
-      </w:pPr>
-      <w:r>
-        <w:t xml:space="preserve">The K-SADS is a semi-structured diagnostic interview designed to assess current and past episodes of psychopathology in children and adolescents according to DSM-5 criteria. </w:t>
-      </w:r>
-    </w:p>
-    <w:p>
-      <w:r>
-        <w:rPr>
-          <w:rStyle w:val="Emphasis"/>
-        </w:rPr>
-        <w:t>Reference:</w:t>
-      </w:r>
-      <w:r>
-        <w:t xml:space="preserve"> Kaufman, J., et al. (1997). Schedule for affective disorders and schizophrenia for school-age children-present and lifetime version (K-SADS-PL): Initial reliability and validity data. Journal of the American Academy of Child &amp; Adolescent Psychiatry, 36(7), 980-988.</w:t>
-      </w:r>
-    </w:p>
-    <w:p>
-      <w:pPr>
-        <w:pStyle w:val="Heading2"/>
-        <w:rPr>
-          <w:szCs w:val="24"/>
-        </w:rPr>
-      </w:pPr>
-      <w:r>
-        <w:rPr>
-          <w:szCs w:val="24"/>
-        </w:rPr>
-        <w:t>Lafayette Grooved Pegboard Test</w:t>
-      </w:r>
-    </w:p>
-    <w:p>
-      <w:r>
-        <w:t>The Grooved Pegboard is a manipulative dexterity test. This unit consists of 25 holes with randomly positioned slots. Pegs, which have a key along one side, must be rotated to match the hole before the can be inserted.</w:t>
-      </w:r>
-    </w:p>
-    <w:p>
-      <w:r>
-        <w:rPr>
-          <w:i/>
-          <w:iCs/>
-        </w:rPr>
-        <w:t xml:space="preserve">Reference: </w:t>
-      </w:r>
-      <w:r>
-        <w:t>Lafayette Instrument Company (1989). Grooved Pegboard: Owner’s Manual. Lafayette, IN: Lafayette Instrument Company.</w:t>
-      </w:r>
-    </w:p>
-    <w:p>
-      <w:pPr>
-        <w:pStyle w:val="Heading2"/>
-      </w:pPr>
-      <w:r>
-        <w:lastRenderedPageBreak/>
-        <w:t>Mood and Feelings Questionnaire (MFQ)</w:t>
-      </w:r>
-    </w:p>
-    <w:p>
-      <w:r>
-        <w:t>The MFQ consists of a series of descriptive phrases for children and their parents to report on mood and depressive symptoms currently and in the past.</w:t>
-      </w:r>
-    </w:p>
-    <w:p>
-      <w:r>
-        <w:rPr>
-          <w:rStyle w:val="Emphasis"/>
-        </w:rPr>
-        <w:t>Reference:</w:t>
-      </w:r>
-      <w:r>
-        <w:rPr>
-          <w:rFonts w:eastAsia="Cambria" w:cs="Cambria"/>
-          <w:i/>
-        </w:rPr>
-        <w:t xml:space="preserve"> </w:t>
-      </w:r>
-      <w:proofErr w:type="spellStart"/>
-      <w:r>
-        <w:t>Angold</w:t>
-      </w:r>
-      <w:proofErr w:type="spellEnd"/>
-      <w:r>
-        <w:t xml:space="preserve">, A., Costello, E. J., Messer, S. C., Pickles, A., Winder, F., &amp; Silver, D. (1995) The development of a short questionnaire for use in epidemiological studies of depression in children and adolescents. International Journal of Methods in Psychiatric Research, 5, 237 - 249. </w:t>
-      </w:r>
-    </w:p>
-    <w:p>
-      <w:pPr>
-        <w:pStyle w:val="Heading2"/>
-      </w:pPr>
-      <w:r>
-        <w:t>Screen for Child Anxiety Related Disorders (SCARED)</w:t>
-      </w:r>
-    </w:p>
-    <w:p>
-      <w:r>
-        <w:t xml:space="preserve">The SCARED is a self- and parent-report measure of symptoms of anxiety-related disorders among children and adolescents, including general anxiety disorder, separation anxiety disorder, panic disorder, and social phobia. In addition, the SCARED assesses symptoms related to school phobias. </w:t>
-      </w:r>
-    </w:p>
-    <w:p>
-      <w:r>
-        <w:rPr>
-          <w:rStyle w:val="Emphasis"/>
-        </w:rPr>
-        <w:t>Reference:</w:t>
-      </w:r>
-      <w:r>
-        <w:rPr>
-          <w:rFonts w:eastAsia="Cambria" w:cs="Cambria"/>
-          <w:i/>
-        </w:rPr>
-        <w:t xml:space="preserve"> </w:t>
-      </w:r>
-      <w:proofErr w:type="spellStart"/>
-      <w:r>
-        <w:t>Birmaher</w:t>
-      </w:r>
-      <w:proofErr w:type="spellEnd"/>
-      <w:r>
-        <w:t>, B., et al.  (1999). Psychometric properties of the Screen for Child Anxiety Related Emotional Disorders (SCARED): a replication study. Journal of the American Academy of Child and Adolescent Psychiatry, 38(10), 1230-1236.</w:t>
-      </w:r>
-    </w:p>
-    <w:p>
-      <w:pPr>
-        <w:pStyle w:val="Heading2"/>
-      </w:pPr>
-      <w:r>
-        <w:t>Social Responsiveness Scale-2 (SRS-2)</w:t>
-      </w:r>
-    </w:p>
-    <w:p>
-      <w:r>
-        <w:t>The SRS-2 is a parent-report measure of the various dimensions of interpersonal behavior, communication, and repetitive/stereotypic behavior characteristic of autism spectrum disorders.</w:t>
-      </w:r>
-    </w:p>
-    <w:p>
-      <w:r>
-        <w:rPr>
-          <w:rStyle w:val="Emphasis"/>
-        </w:rPr>
-        <w:t>Reference:</w:t>
-      </w:r>
-      <w:r>
-        <w:t xml:space="preserve"> Constantino, J. N. &amp; Gruber, C. P. (2012). The Social Responsiveness Scale Manual, Second Edition (SRS-2). Los Angeles, CA: Western Psychological Services.</w:t>
-      </w:r>
-    </w:p>
-    <w:p>
-      <w:pPr>
-        <w:pStyle w:val="Heading2"/>
-      </w:pPr>
-      <w:r>
-        <w:t>Extended Strengths and Weaknesses of Attention-Deficit/Hyperactivity Disorder Symptoms and Normal Behavior Scale (ESWAN)</w:t>
-      </w:r>
-    </w:p>
-    <w:p>
-      <w:r>
-        <w:t>The ESWAN is parent-report questionnaire that assesses symptoms of attention deficit/hyperactivity disorder (ADHD) and evaluates problem behavior in children and adolescents.</w:t>
-      </w:r>
-    </w:p>
-    <w:p>
-      <w:r>
-        <w:rPr>
-          <w:rStyle w:val="Emphasis"/>
-        </w:rPr>
-        <w:t>Reference:</w:t>
-      </w:r>
-      <w:r>
-        <w:t xml:space="preserve"> Swanson, J. M., et al. (2006). Categorical and dimensional definitions and evaluations of symptoms of ADHD: The SNAP and SWAN Rating Scales. Available from http://www.ADHD.net. </w:t>
-      </w:r>
-    </w:p>
-    <w:p>
-      <w:pPr>
-        <w:pStyle w:val="Heading2"/>
-      </w:pPr>
-      <w:r>
-        <w:t>Test of Word Reading Efficiency - Second Edition (TOWRE - 2)</w:t>
-      </w:r>
-    </w:p>
-    <w:p>
-      <w:r>
-        <w:t xml:space="preserve">The TOWRE - 2 efficiently assesses two important components of the reading process: sight word reading and phonetic decoding. </w:t>
-      </w:r>
-    </w:p>
-    <w:p>
-      <w:r>
-        <w:rPr>
-          <w:rStyle w:val="Emphasis"/>
-        </w:rPr>
-        <w:t>Reference:</w:t>
-      </w:r>
-      <w:r>
-        <w:rPr>
-          <w:rFonts w:eastAsia="Cambria" w:cs="Cambria"/>
-          <w:i/>
-        </w:rPr>
-        <w:t xml:space="preserve"> </w:t>
-      </w:r>
-      <w:proofErr w:type="spellStart"/>
-      <w:r>
-        <w:t>Torgesen</w:t>
-      </w:r>
-      <w:proofErr w:type="spellEnd"/>
-      <w:r>
-        <w:t xml:space="preserve">, J. K., Wagner, R. K., &amp; </w:t>
-      </w:r>
-      <w:proofErr w:type="spellStart"/>
-      <w:r>
-        <w:t>Rashotte</w:t>
-      </w:r>
-      <w:proofErr w:type="spellEnd"/>
-      <w:r>
-        <w:t xml:space="preserve">, C. A. (2012). Test of Word Reading Efficiency </w:t>
-      </w:r>
-    </w:p>
-    <w:p>
-      <w:pPr>
-        <w:pStyle w:val="Heading2"/>
-      </w:pPr>
-      <w:r>
-        <w:t>Wechsler Individual Achievement Test - 4th Edition (WIAT - 4)</w:t>
-      </w:r>
-    </w:p>
-    <w:p>
-      <w:r>
-        <w:t>The WIAT -4 is a clinician-administered measurement tool useful for academic achievement skills assessment, learning disability diagnosis, special education placement, and clinical appraisal.</w:t>
-      </w:r>
-    </w:p>
-    <w:p>
-      <w:r>
-        <w:rPr>
-          <w:rStyle w:val="Emphasis"/>
-        </w:rPr>
-        <w:t>Reference:</w:t>
-      </w:r>
-      <w:r>
-        <w:t xml:space="preserve"> NCS Pearson. (2020). Wechsler Individual Achievement Test, 4th Ed. Bloomington: Author.</w:t>
-      </w:r>
-    </w:p>
-    <w:p>
-      <w:pPr>
-        <w:pStyle w:val="Heading2"/>
-      </w:pPr>
-      <w:r>
-        <w:lastRenderedPageBreak/>
-        <w:t>Wechsler Intelligence Scale for Children - V (WISC - V)</w:t>
-      </w:r>
-    </w:p>
-    <w:p>
-      <w:r>
-        <w:t xml:space="preserve">The WISC-V is a measure of general intellectual ability for children </w:t>
-      </w:r>
-      <w:proofErr w:type="gramStart"/>
-      <w:r>
-        <w:t>age</w:t>
-      </w:r>
-      <w:proofErr w:type="gramEnd"/>
-      <w:r>
-        <w:t xml:space="preserve"> 6 to 16 years. Seven subtests are used to calculate a </w:t>
-      </w:r>
-      <w:proofErr w:type="gramStart"/>
-      <w:r>
-        <w:t>Full Scale</w:t>
-      </w:r>
-      <w:proofErr w:type="gramEnd"/>
-      <w:r>
-        <w:t xml:space="preserve"> IQ, and ten subtests are used to calculate indices of verbal reasoning (VCI), non-verbal reasoning (VSI, FRI), working memory (WMI), and processing speed (PSI).</w:t>
-      </w:r>
-    </w:p>
-    <w:p>
-      <w:r>
-        <w:rPr>
-          <w:rStyle w:val="Emphasis"/>
-        </w:rPr>
-        <w:t>Reference:</w:t>
-      </w:r>
-      <w:r>
-        <w:t xml:space="preserve"> Wechsler, D. (2014). Wechsler Intelligence Scale for Children-Fifth Edition (WISC-V). San Antonio, TX: NCS Pearson.</w:t>
       </w:r>
     </w:p>
     <w:sectPr>

</xml_diff>